<commit_message>
Diagrama DCoA Registrar devolucion F.Alterno
</commit_message>
<xml_diff>
--- a/Sistema/ECU09 Registrar Devolución de Préstamo.docx
+++ b/Sistema/ECU09 Registrar Devolución de Préstamo.docx
@@ -3318,52 +3318,7 @@
           <w:sz w:val="24"/>
           <w:szCs w:val="24"/>
         </w:rPr>
-        <w:t>El sistema</w:t>
-      </w:r>
-      <w:r>
-        <w:rPr>
-          <w:rFonts w:ascii="Arial" w:hAnsi="Arial" w:cs="Arial"/>
-          <w:bCs/>
-          <w:sz w:val="24"/>
-          <w:szCs w:val="24"/>
-        </w:rPr>
-        <w:t xml:space="preserve"> mostrará un MSG “</w:t>
-      </w:r>
-      <w:r>
-        <w:rPr>
-          <w:rFonts w:ascii="Arial" w:hAnsi="Arial" w:cs="Arial"/>
-          <w:bCs/>
-          <w:sz w:val="24"/>
-          <w:szCs w:val="24"/>
-        </w:rPr>
-        <w:t>El alumno ha devuelto el préstamo fuera del plazo máximo de entrega, se le inhabilitará el acceso al sistema por los próximos (cantidad de días que se pasó del plazo de entrega) días</w:t>
-      </w:r>
-      <w:r>
-        <w:rPr>
-          <w:rFonts w:ascii="Arial" w:hAnsi="Arial" w:cs="Arial"/>
-          <w:bCs/>
-          <w:sz w:val="24"/>
-          <w:szCs w:val="24"/>
-        </w:rPr>
-        <w:t>”</w:t>
-      </w:r>
-      <w:r>
-        <w:rPr>
-          <w:rFonts w:ascii="Arial" w:hAnsi="Arial" w:cs="Arial"/>
-          <w:bCs/>
-          <w:sz w:val="24"/>
-          <w:szCs w:val="24"/>
-        </w:rPr>
-        <w:t xml:space="preserve"> además del botón OK</w:t>
-      </w:r>
-      <w:r>
-        <w:rPr>
-          <w:rFonts w:ascii="Arial" w:hAnsi="Arial" w:cs="Arial"/>
-          <w:bCs/>
-          <w:sz w:val="24"/>
-          <w:szCs w:val="24"/>
-        </w:rPr>
-        <w:t>.</w:t>
+        <w:t>El sistema modifica el atributo Estado de Alumno a “Inhabilitado” por la cantidad de días que pasó del plazo de entrega.</w:t>
       </w:r>
     </w:p>
     <w:p>
@@ -3389,7 +3344,52 @@
           <w:sz w:val="24"/>
           <w:szCs w:val="24"/>
         </w:rPr>
-        <w:t>El EA selecciona el botón OK.</w:t>
+        <w:t>El sistema</w:t>
+      </w:r>
+      <w:r>
+        <w:rPr>
+          <w:rFonts w:ascii="Arial" w:hAnsi="Arial" w:cs="Arial"/>
+          <w:bCs/>
+          <w:sz w:val="24"/>
+          <w:szCs w:val="24"/>
+        </w:rPr>
+        <w:t xml:space="preserve"> mostrará un MSG “</w:t>
+      </w:r>
+      <w:r>
+        <w:rPr>
+          <w:rFonts w:ascii="Arial" w:hAnsi="Arial" w:cs="Arial"/>
+          <w:bCs/>
+          <w:sz w:val="24"/>
+          <w:szCs w:val="24"/>
+        </w:rPr>
+        <w:t>El alumno ha devuelto el préstamo fuera del plazo máximo de entrega, se le inhabilitará el acceso al sistema por los próximos (cantidad de días que se pasó del plazo de entrega) días</w:t>
+      </w:r>
+      <w:r>
+        <w:rPr>
+          <w:rFonts w:ascii="Arial" w:hAnsi="Arial" w:cs="Arial"/>
+          <w:bCs/>
+          <w:sz w:val="24"/>
+          <w:szCs w:val="24"/>
+        </w:rPr>
+        <w:t>”</w:t>
+      </w:r>
+      <w:r>
+        <w:rPr>
+          <w:rFonts w:ascii="Arial" w:hAnsi="Arial" w:cs="Arial"/>
+          <w:bCs/>
+          <w:sz w:val="24"/>
+          <w:szCs w:val="24"/>
+        </w:rPr>
+        <w:t xml:space="preserve"> además del botón OK</w:t>
+      </w:r>
+      <w:r>
+        <w:rPr>
+          <w:rFonts w:ascii="Arial" w:hAnsi="Arial" w:cs="Arial"/>
+          <w:bCs/>
+          <w:sz w:val="24"/>
+          <w:szCs w:val="24"/>
+        </w:rPr>
+        <w:t>.</w:t>
       </w:r>
     </w:p>
     <w:p>
@@ -3415,7 +3415,7 @@
           <w:sz w:val="24"/>
           <w:szCs w:val="24"/>
         </w:rPr>
-        <w:t>El sistema modifica el atributo Estado de Alumno a “Inhabilitado” por la cantidad de días que pasó del plazo de entrega.</w:t>
+        <w:t>El EA selecciona el botón OK.</w:t>
       </w:r>
     </w:p>
     <w:p>
@@ -3441,25 +3441,16 @@
           <w:sz w:val="24"/>
           <w:szCs w:val="24"/>
         </w:rPr>
-        <w:t xml:space="preserve">El sistema inhabilita el acceso al Alumno al sistema para posibles futuros préstamos por la cantidad de días que pasó del plazo de entrega y continua en el paso </w:t>
-      </w:r>
-      <w:r>
-        <w:rPr>
-          <w:rFonts w:ascii="Arial" w:hAnsi="Arial" w:cs="Arial"/>
-          <w:bCs/>
-          <w:sz w:val="24"/>
-          <w:szCs w:val="24"/>
-        </w:rPr>
-        <w:t>27</w:t>
-      </w:r>
-      <w:r>
-        <w:rPr>
-          <w:rFonts w:ascii="Arial" w:hAnsi="Arial" w:cs="Arial"/>
-          <w:bCs/>
-          <w:sz w:val="24"/>
-          <w:szCs w:val="24"/>
-        </w:rPr>
-        <w:t>.</w:t>
+        <w:t xml:space="preserve">El sistema inhabilita el acceso al Alumno al sistema para posibles futuros préstamos por la cantidad de días que pasó del plazo de entrega y </w:t>
+      </w:r>
+      <w:r>
+        <w:rPr>
+          <w:rFonts w:ascii="Arial" w:hAnsi="Arial" w:cs="Arial"/>
+          <w:bCs/>
+          <w:sz w:val="24"/>
+          <w:szCs w:val="24"/>
+        </w:rPr>
+        <w:t>finaliza el caso de uso.</w:t>
       </w:r>
     </w:p>
     <w:p>
@@ -3534,27 +3525,7 @@
           <w:szCs w:val="24"/>
           <w:lang w:val="es-PE"/>
         </w:rPr>
-        <w:t xml:space="preserve">esta </w:t>
-      </w:r>
-      <w:proofErr w:type="spellStart"/>
-      <w:r>
-        <w:rPr>
-          <w:rFonts w:ascii="Arial" w:hAnsi="Arial" w:cs="Arial"/>
-          <w:sz w:val="24"/>
-          <w:szCs w:val="24"/>
-          <w:lang w:val="es-PE"/>
-        </w:rPr>
-        <w:t>logeado</w:t>
-      </w:r>
-      <w:proofErr w:type="spellEnd"/>
-      <w:r>
-        <w:rPr>
-          <w:rFonts w:ascii="Arial" w:hAnsi="Arial" w:cs="Arial"/>
-          <w:sz w:val="24"/>
-          <w:szCs w:val="24"/>
-          <w:lang w:val="es-PE"/>
-        </w:rPr>
-        <w:t xml:space="preserve"> al sistema.</w:t>
+        <w:t>esta logeado al sistema.</w:t>
       </w:r>
     </w:p>
     <w:p>

</xml_diff>